<commit_message>
Open Closed Principle Examples
</commit_message>
<xml_diff>
--- a/_LLD/SOLID/Basics.docx
+++ b/_LLD/SOLID/Basics.docx
@@ -1,6 +1,6 @@
 
 <file path=word/document.xml><?xml version="1.0" encoding="utf-8"?>
-<w:document xmlns:wpc="http://schemas.microsoft.com/office/word/2010/wordprocessingCanvas" xmlns:mc="http://schemas.openxmlformats.org/markup-compatibility/2006" xmlns:o="urn:schemas-microsoft-com:office:office" xmlns:r="http://schemas.openxmlformats.org/officeDocument/2006/relationships" xmlns:m="http://schemas.openxmlformats.org/officeDocument/2006/math" xmlns:v="urn:schemas-microsoft-com:vml" xmlns:wp14="http://schemas.microsoft.com/office/word/2010/wordprocessingDrawing" xmlns:wp="http://schemas.openxmlformats.org/drawingml/2006/wordprocessingDrawing" xmlns:w10="urn:schemas-microsoft-com:office:word" xmlns:w="http://schemas.openxmlformats.org/wordprocessingml/2006/main" xmlns:w14="http://schemas.microsoft.com/office/word/2010/wordml" xmlns:w15="http://schemas.microsoft.com/office/word/2012/wordml" xmlns:wpg="http://schemas.microsoft.com/office/word/2010/wordprocessingGroup" xmlns:wpi="http://schemas.microsoft.com/office/word/2010/wordprocessingInk" xmlns:wne="http://schemas.microsoft.com/office/word/2006/wordml" xmlns:wps="http://schemas.microsoft.com/office/word/2010/wordprocessingShape" mc:Ignorable="w14 w15 wp14">
+<w:document xmlns:wpc="http://schemas.microsoft.com/office/word/2010/wordprocessingCanvas" xmlns:cx="http://schemas.microsoft.com/office/drawing/2014/chartex" xmlns:cx1="http://schemas.microsoft.com/office/drawing/2015/9/8/chartex" xmlns:cx2="http://schemas.microsoft.com/office/drawing/2015/10/21/chartex" xmlns:cx3="http://schemas.microsoft.com/office/drawing/2016/5/9/chartex" xmlns:cx4="http://schemas.microsoft.com/office/drawing/2016/5/10/chartex" xmlns:cx5="http://schemas.microsoft.com/office/drawing/2016/5/11/chartex" xmlns:cx6="http://schemas.microsoft.com/office/drawing/2016/5/12/chartex" xmlns:cx7="http://schemas.microsoft.com/office/drawing/2016/5/13/chartex" xmlns:cx8="http://schemas.microsoft.com/office/drawing/2016/5/14/chartex" xmlns:mc="http://schemas.openxmlformats.org/markup-compatibility/2006" xmlns:aink="http://schemas.microsoft.com/office/drawing/2016/ink" xmlns:am3d="http://schemas.microsoft.com/office/drawing/2017/model3d" xmlns:o="urn:schemas-microsoft-com:office:office" xmlns:oel="http://schemas.microsoft.com/office/2019/extlst" xmlns:r="http://schemas.openxmlformats.org/officeDocument/2006/relationships" xmlns:m="http://schemas.openxmlformats.org/officeDocument/2006/math" xmlns:v="urn:schemas-microsoft-com:vml" xmlns:wp14="http://schemas.microsoft.com/office/word/2010/wordprocessingDrawing" xmlns:wp="http://schemas.openxmlformats.org/drawingml/2006/wordprocessingDrawing" xmlns:w10="urn:schemas-microsoft-com:office:word" xmlns:w="http://schemas.openxmlformats.org/wordprocessingml/2006/main" xmlns:w14="http://schemas.microsoft.com/office/word/2010/wordml" xmlns:w15="http://schemas.microsoft.com/office/word/2012/wordml" xmlns:w16cex="http://schemas.microsoft.com/office/word/2018/wordml/cex" xmlns:w16cid="http://schemas.microsoft.com/office/word/2016/wordml/cid" xmlns:w16="http://schemas.microsoft.com/office/word/2018/wordml" xmlns:w16sdtdh="http://schemas.microsoft.com/office/word/2020/wordml/sdtdatahash" xmlns:w16se="http://schemas.microsoft.com/office/word/2015/wordml/symex" xmlns:wpg="http://schemas.microsoft.com/office/word/2010/wordprocessingGroup" xmlns:wpi="http://schemas.microsoft.com/office/word/2010/wordprocessingInk" xmlns:wne="http://schemas.microsoft.com/office/word/2006/wordml" xmlns:wps="http://schemas.microsoft.com/office/word/2010/wordprocessingShape" mc:Ignorable="w14 w15 w16se w16cid w16 w16cex w16sdtdh wp14">
   <w:body>
     <w:p>
       <w:pPr>
@@ -451,8 +451,52 @@
           <w:sz w:val="28"/>
           <w:szCs w:val="28"/>
         </w:rPr>
-        <w:t>Any Method/Function/Class which we create should have one responsibility and should only have one reason to change</w:t>
-      </w:r>
+        <w:t xml:space="preserve">Any Method/Function/Class which we create should have one responsibility and should only have one reason to </w:t>
+      </w:r>
+      <w:proofErr w:type="gramStart"/>
+      <w:r>
+        <w:rPr>
+          <w:rFonts w:ascii="Times New Roman" w:hAnsi="Times New Roman" w:cs="Times New Roman"/>
+          <w:sz w:val="28"/>
+          <w:szCs w:val="28"/>
+        </w:rPr>
+        <w:t>change</w:t>
+      </w:r>
+      <w:proofErr w:type="gramEnd"/>
+    </w:p>
+    <w:p>
+      <w:pPr>
+        <w:pStyle w:val="ListParagraph"/>
+        <w:numPr>
+          <w:ilvl w:val="0"/>
+          <w:numId w:val="4"/>
+        </w:numPr>
+        <w:jc w:val="both"/>
+        <w:rPr>
+          <w:rFonts w:ascii="Times New Roman" w:hAnsi="Times New Roman" w:cs="Times New Roman"/>
+          <w:b/>
+          <w:sz w:val="28"/>
+          <w:szCs w:val="28"/>
+        </w:rPr>
+      </w:pPr>
+      <w:r>
+        <w:rPr>
+          <w:rFonts w:ascii="Times New Roman" w:hAnsi="Times New Roman" w:cs="Times New Roman"/>
+          <w:sz w:val="28"/>
+          <w:szCs w:val="28"/>
+        </w:rPr>
+        <w:t xml:space="preserve">Any Change request on class/function should be done by a single actor or group of actors who uses common </w:t>
+      </w:r>
+      <w:proofErr w:type="gramStart"/>
+      <w:r>
+        <w:rPr>
+          <w:rFonts w:ascii="Times New Roman" w:hAnsi="Times New Roman" w:cs="Times New Roman"/>
+          <w:sz w:val="28"/>
+          <w:szCs w:val="28"/>
+        </w:rPr>
+        <w:t>thing</w:t>
+      </w:r>
+      <w:proofErr w:type="gramEnd"/>
     </w:p>
     <w:p>
       <w:pPr>
@@ -579,7 +623,6 @@
           <w:sz w:val="28"/>
           <w:szCs w:val="28"/>
         </w:rPr>
-        <w:lastRenderedPageBreak/>
         <w:t>Changing one functionality can effect other functionalities because they exist in a single class</w:t>
       </w:r>
     </w:p>
@@ -1094,7 +1137,6 @@
           <w:sz w:val="28"/>
           <w:szCs w:val="28"/>
         </w:rPr>
-        <w:lastRenderedPageBreak/>
         <w:t>Solution:</w:t>
       </w:r>
     </w:p>
@@ -1109,23 +1151,13 @@
           <w:szCs w:val="28"/>
         </w:rPr>
       </w:pPr>
-      <w:proofErr w:type="gramStart"/>
       <w:r>
         <w:rPr>
           <w:color w:val="202122"/>
           <w:sz w:val="28"/>
           <w:szCs w:val="28"/>
         </w:rPr>
-        <w:t>consider</w:t>
-      </w:r>
-      <w:proofErr w:type="gramEnd"/>
-      <w:r>
-        <w:rPr>
-          <w:color w:val="202122"/>
-          <w:sz w:val="28"/>
-          <w:szCs w:val="28"/>
-        </w:rPr>
-        <w:t xml:space="preserve"> a module that compiles and prints a report. Imagine such a module can be changed for two reasons. First, the content of the report could change. Second, the format of the report could change. These two things change for different causes. The single responsibility principle says that these two aspects of the problem are really two separate </w:t>
+        <w:t>consider a module that compiles and prints a report. Imagine such a module can be changed for two reasons. First, the content of the report could change. Second, the format of the report could change. These two things change for different causes. The single responsibility principle says that these two aspects of the problem are really two separate </w:t>
       </w:r>
       <w:hyperlink r:id="rId5" w:tooltip="Interface (computing)" w:history="1">
         <w:r>
@@ -1343,8 +1375,18 @@
           <w:sz w:val="28"/>
           <w:szCs w:val="28"/>
         </w:rPr>
-        <w:t>Open for extension but closed for modification</w:t>
-      </w:r>
+        <w:t xml:space="preserve">Open for extension but closed for </w:t>
+      </w:r>
+      <w:proofErr w:type="gramStart"/>
+      <w:r>
+        <w:rPr>
+          <w:color w:val="202122"/>
+          <w:sz w:val="28"/>
+          <w:szCs w:val="28"/>
+        </w:rPr>
+        <w:t>modification</w:t>
+      </w:r>
+      <w:proofErr w:type="gramEnd"/>
     </w:p>
     <w:p>
       <w:pPr>
@@ -1364,10 +1406,45 @@
       </w:pPr>
       <w:r>
         <w:rPr>
+          <w:b/>
+          <w:bCs/>
           <w:color w:val="202122"/>
           <w:sz w:val="28"/>
           <w:szCs w:val="28"/>
         </w:rPr>
+        <w:t>Principle</w:t>
+      </w:r>
+      <w:r>
+        <w:rPr>
+          <w:color w:val="202122"/>
+          <w:sz w:val="28"/>
+          <w:szCs w:val="28"/>
+        </w:rPr>
+        <w:t>: Once a class/function or component is written and tested we should avoid making changes to it</w:t>
+      </w:r>
+    </w:p>
+    <w:p>
+      <w:pPr>
+        <w:pStyle w:val="NormalWeb"/>
+        <w:numPr>
+          <w:ilvl w:val="0"/>
+          <w:numId w:val="11"/>
+        </w:numPr>
+        <w:shd w:val="clear" w:color="auto" w:fill="FFFFFF"/>
+        <w:spacing w:before="120" w:beforeAutospacing="0" w:after="240" w:afterAutospacing="0"/>
+        <w:rPr>
+          <w:b/>
+          <w:color w:val="202122"/>
+          <w:sz w:val="32"/>
+          <w:szCs w:val="32"/>
+        </w:rPr>
+      </w:pPr>
+      <w:r>
+        <w:rPr>
+          <w:color w:val="202122"/>
+          <w:sz w:val="28"/>
+          <w:szCs w:val="28"/>
+        </w:rPr>
         <w:t>Main Idea is to not update the existing classes</w:t>
       </w:r>
       <w:r>
@@ -1387,6 +1464,7 @@
         <w:t xml:space="preserve"> but extend </w:t>
       </w:r>
       <w:proofErr w:type="spellStart"/>
+      <w:proofErr w:type="gramStart"/>
       <w:r>
         <w:rPr>
           <w:color w:val="202122"/>
@@ -1396,6 +1474,7 @@
         <w:t>there</w:t>
       </w:r>
       <w:proofErr w:type="spellEnd"/>
+      <w:proofErr w:type="gramEnd"/>
       <w:r>
         <w:rPr>
           <w:color w:val="202122"/>
@@ -1497,7 +1576,6 @@
           <w:sz w:val="28"/>
           <w:szCs w:val="28"/>
         </w:rPr>
-        <w:lastRenderedPageBreak/>
         <w:t>Advantages:</w:t>
       </w:r>
     </w:p>
@@ -1627,14 +1705,6 @@
         <w:t xml:space="preserve">footballer which takes input of </w:t>
       </w:r>
       <w:proofErr w:type="spellStart"/>
-      <w:r>
-        <w:rPr>
-          <w:rFonts w:ascii="Times New Roman" w:hAnsi="Times New Roman" w:cs="Times New Roman"/>
-          <w:sz w:val="28"/>
-          <w:szCs w:val="28"/>
-        </w:rPr>
-        <w:t>name</w:t>
-      </w:r>
       <w:proofErr w:type="gramStart"/>
       <w:r>
         <w:rPr>
@@ -1642,7 +1712,7 @@
           <w:sz w:val="28"/>
           <w:szCs w:val="28"/>
         </w:rPr>
-        <w:t>,age</w:t>
+        <w:t>name,age</w:t>
       </w:r>
       <w:proofErr w:type="spellEnd"/>
       <w:proofErr w:type="gramEnd"/>
@@ -1690,6 +1760,7 @@
           <w:szCs w:val="28"/>
         </w:rPr>
       </w:pPr>
+      <w:proofErr w:type="gramStart"/>
       <w:r>
         <w:rPr>
           <w:rFonts w:ascii="Times New Roman" w:hAnsi="Times New Roman" w:cs="Times New Roman"/>
@@ -1698,8 +1769,6 @@
         </w:rPr>
         <w:t>LINK:</w:t>
       </w:r>
-      <w:bookmarkStart w:id="0" w:name="_GoBack"/>
-      <w:bookmarkEnd w:id="0"/>
       <w:r>
         <w:rPr>
           <w:rFonts w:ascii="Times New Roman" w:hAnsi="Times New Roman" w:cs="Times New Roman"/>
@@ -1708,6 +1777,17 @@
         </w:rPr>
         <w:t>https://www.freecodecamp.org/news/open-closed-principle-solid-architecture-concept-explained/</w:t>
       </w:r>
+      <w:proofErr w:type="gramEnd"/>
+    </w:p>
+    <w:p>
+      <w:pPr>
+        <w:jc w:val="both"/>
+        <w:rPr>
+          <w:rFonts w:ascii="Times New Roman" w:hAnsi="Times New Roman" w:cs="Times New Roman"/>
+          <w:sz w:val="28"/>
+          <w:szCs w:val="28"/>
+        </w:rPr>
+      </w:pPr>
     </w:p>
     <w:p>
       <w:pPr>
@@ -1748,7 +1828,7 @@
 </file>
 
 <file path=word/numbering.xml><?xml version="1.0" encoding="utf-8"?>
-<w:numbering xmlns:wpc="http://schemas.microsoft.com/office/word/2010/wordprocessingCanvas" xmlns:mc="http://schemas.openxmlformats.org/markup-compatibility/2006" xmlns:o="urn:schemas-microsoft-com:office:office" xmlns:r="http://schemas.openxmlformats.org/officeDocument/2006/relationships" xmlns:m="http://schemas.openxmlformats.org/officeDocument/2006/math" xmlns:v="urn:schemas-microsoft-com:vml" xmlns:wp14="http://schemas.microsoft.com/office/word/2010/wordprocessingDrawing" xmlns:wp="http://schemas.openxmlformats.org/drawingml/2006/wordprocessingDrawing" xmlns:w10="urn:schemas-microsoft-com:office:word" xmlns:w="http://schemas.openxmlformats.org/wordprocessingml/2006/main" xmlns:w14="http://schemas.microsoft.com/office/word/2010/wordml" xmlns:w15="http://schemas.microsoft.com/office/word/2012/wordml" xmlns:wpg="http://schemas.microsoft.com/office/word/2010/wordprocessingGroup" xmlns:wpi="http://schemas.microsoft.com/office/word/2010/wordprocessingInk" xmlns:wne="http://schemas.microsoft.com/office/word/2006/wordml" xmlns:wps="http://schemas.microsoft.com/office/word/2010/wordprocessingShape" mc:Ignorable="w14 w15 wp14">
+<w:numbering xmlns:wpc="http://schemas.microsoft.com/office/word/2010/wordprocessingCanvas" xmlns:cx="http://schemas.microsoft.com/office/drawing/2014/chartex" xmlns:cx1="http://schemas.microsoft.com/office/drawing/2015/9/8/chartex" xmlns:cx2="http://schemas.microsoft.com/office/drawing/2015/10/21/chartex" xmlns:cx3="http://schemas.microsoft.com/office/drawing/2016/5/9/chartex" xmlns:cx4="http://schemas.microsoft.com/office/drawing/2016/5/10/chartex" xmlns:cx5="http://schemas.microsoft.com/office/drawing/2016/5/11/chartex" xmlns:cx6="http://schemas.microsoft.com/office/drawing/2016/5/12/chartex" xmlns:cx7="http://schemas.microsoft.com/office/drawing/2016/5/13/chartex" xmlns:cx8="http://schemas.microsoft.com/office/drawing/2016/5/14/chartex" xmlns:mc="http://schemas.openxmlformats.org/markup-compatibility/2006" xmlns:aink="http://schemas.microsoft.com/office/drawing/2016/ink" xmlns:am3d="http://schemas.microsoft.com/office/drawing/2017/model3d" xmlns:o="urn:schemas-microsoft-com:office:office" xmlns:oel="http://schemas.microsoft.com/office/2019/extlst" xmlns:r="http://schemas.openxmlformats.org/officeDocument/2006/relationships" xmlns:m="http://schemas.openxmlformats.org/officeDocument/2006/math" xmlns:v="urn:schemas-microsoft-com:vml" xmlns:wp14="http://schemas.microsoft.com/office/word/2010/wordprocessingDrawing" xmlns:wp="http://schemas.openxmlformats.org/drawingml/2006/wordprocessingDrawing" xmlns:w10="urn:schemas-microsoft-com:office:word" xmlns:w="http://schemas.openxmlformats.org/wordprocessingml/2006/main" xmlns:w14="http://schemas.microsoft.com/office/word/2010/wordml" xmlns:w15="http://schemas.microsoft.com/office/word/2012/wordml" xmlns:w16cex="http://schemas.microsoft.com/office/word/2018/wordml/cex" xmlns:w16cid="http://schemas.microsoft.com/office/word/2016/wordml/cid" xmlns:w16="http://schemas.microsoft.com/office/word/2018/wordml" xmlns:w16sdtdh="http://schemas.microsoft.com/office/word/2020/wordml/sdtdatahash" xmlns:w16se="http://schemas.microsoft.com/office/word/2015/wordml/symex" xmlns:wpg="http://schemas.microsoft.com/office/word/2010/wordprocessingGroup" xmlns:wpi="http://schemas.microsoft.com/office/word/2010/wordprocessingInk" xmlns:wne="http://schemas.microsoft.com/office/word/2006/wordml" xmlns:wps="http://schemas.microsoft.com/office/word/2010/wordprocessingShape" mc:Ignorable="w14 w15 w16se w16cid w16 w16cex w16sdtdh wp14">
   <w:abstractNum w:abstractNumId="0" w15:restartNumberingAfterBreak="0">
     <w:nsid w:val="0412679C"/>
     <w:multiLevelType w:val="hybridMultilevel"/>
@@ -3503,59 +3583,59 @@
       </w:pPr>
     </w:lvl>
   </w:abstractNum>
-  <w:num w:numId="1">
+  <w:num w:numId="1" w16cid:durableId="981038888">
     <w:abstractNumId w:val="7"/>
   </w:num>
-  <w:num w:numId="2">
+  <w:num w:numId="2" w16cid:durableId="1033576797">
     <w:abstractNumId w:val="15"/>
   </w:num>
-  <w:num w:numId="3">
+  <w:num w:numId="3" w16cid:durableId="895354999">
     <w:abstractNumId w:val="11"/>
   </w:num>
-  <w:num w:numId="4">
+  <w:num w:numId="4" w16cid:durableId="472526522">
     <w:abstractNumId w:val="2"/>
   </w:num>
-  <w:num w:numId="5">
+  <w:num w:numId="5" w16cid:durableId="701902527">
     <w:abstractNumId w:val="12"/>
   </w:num>
-  <w:num w:numId="6">
+  <w:num w:numId="6" w16cid:durableId="550457963">
     <w:abstractNumId w:val="13"/>
   </w:num>
-  <w:num w:numId="7">
+  <w:num w:numId="7" w16cid:durableId="2028484603">
     <w:abstractNumId w:val="0"/>
   </w:num>
-  <w:num w:numId="8">
+  <w:num w:numId="8" w16cid:durableId="1199850728">
     <w:abstractNumId w:val="10"/>
   </w:num>
-  <w:num w:numId="9">
+  <w:num w:numId="9" w16cid:durableId="1529219699">
     <w:abstractNumId w:val="14"/>
   </w:num>
-  <w:num w:numId="10">
+  <w:num w:numId="10" w16cid:durableId="1587690829">
     <w:abstractNumId w:val="1"/>
   </w:num>
-  <w:num w:numId="11">
+  <w:num w:numId="11" w16cid:durableId="794719463">
     <w:abstractNumId w:val="5"/>
   </w:num>
-  <w:num w:numId="12">
+  <w:num w:numId="12" w16cid:durableId="141847684">
     <w:abstractNumId w:val="6"/>
   </w:num>
-  <w:num w:numId="13">
+  <w:num w:numId="13" w16cid:durableId="1881671091">
     <w:abstractNumId w:val="4"/>
   </w:num>
-  <w:num w:numId="14">
+  <w:num w:numId="14" w16cid:durableId="376585245">
     <w:abstractNumId w:val="8"/>
   </w:num>
-  <w:num w:numId="15">
+  <w:num w:numId="15" w16cid:durableId="1109398933">
     <w:abstractNumId w:val="9"/>
   </w:num>
-  <w:num w:numId="16">
+  <w:num w:numId="16" w16cid:durableId="537090324">
     <w:abstractNumId w:val="3"/>
   </w:num>
 </w:numbering>
 </file>
 
 <file path=word/styles.xml><?xml version="1.0" encoding="utf-8"?>
-<w:styles xmlns:mc="http://schemas.openxmlformats.org/markup-compatibility/2006" xmlns:r="http://schemas.openxmlformats.org/officeDocument/2006/relationships" xmlns:w="http://schemas.openxmlformats.org/wordprocessingml/2006/main" xmlns:w14="http://schemas.microsoft.com/office/word/2010/wordml" xmlns:w15="http://schemas.microsoft.com/office/word/2012/wordml" mc:Ignorable="w14 w15">
+<w:styles xmlns:mc="http://schemas.openxmlformats.org/markup-compatibility/2006" xmlns:r="http://schemas.openxmlformats.org/officeDocument/2006/relationships" xmlns:w="http://schemas.openxmlformats.org/wordprocessingml/2006/main" xmlns:w14="http://schemas.microsoft.com/office/word/2010/wordml" xmlns:w15="http://schemas.microsoft.com/office/word/2012/wordml" xmlns:w16cex="http://schemas.microsoft.com/office/word/2018/wordml/cex" xmlns:w16cid="http://schemas.microsoft.com/office/word/2016/wordml/cid" xmlns:w16="http://schemas.microsoft.com/office/word/2018/wordml" xmlns:w16sdtdh="http://schemas.microsoft.com/office/word/2020/wordml/sdtdatahash" xmlns:w16se="http://schemas.microsoft.com/office/word/2015/wordml/symex" mc:Ignorable="w14 w15 w16se w16cid w16 w16cex w16sdtdh">
   <w:docDefaults>
     <w:rPrDefault>
       <w:rPr>
@@ -3571,7 +3651,7 @@
       </w:pPr>
     </w:pPrDefault>
   </w:docDefaults>
-  <w:latentStyles w:defLockedState="0" w:defUIPriority="99" w:defSemiHidden="0" w:defUnhideWhenUsed="0" w:defQFormat="0" w:count="371">
+  <w:latentStyles w:defLockedState="0" w:defUIPriority="99" w:defSemiHidden="0" w:defUnhideWhenUsed="0" w:defQFormat="0" w:count="376">
     <w:lsdException w:name="Normal" w:uiPriority="0" w:qFormat="1"/>
     <w:lsdException w:name="heading 1" w:uiPriority="9" w:qFormat="1"/>
     <w:lsdException w:name="heading 2" w:semiHidden="1" w:uiPriority="9" w:unhideWhenUsed="1" w:qFormat="1"/>
@@ -3677,7 +3757,6 @@
     <w:lsdException w:name="HTML Sample" w:semiHidden="1" w:unhideWhenUsed="1"/>
     <w:lsdException w:name="HTML Typewriter" w:semiHidden="1" w:unhideWhenUsed="1"/>
     <w:lsdException w:name="HTML Variable" w:semiHidden="1" w:unhideWhenUsed="1"/>
-    <w:lsdException w:name="Normal Table" w:semiHidden="1" w:unhideWhenUsed="1"/>
     <w:lsdException w:name="annotation subject" w:semiHidden="1" w:unhideWhenUsed="1"/>
     <w:lsdException w:name="No List" w:semiHidden="1" w:unhideWhenUsed="1"/>
     <w:lsdException w:name="Outline List 1" w:semiHidden="1" w:unhideWhenUsed="1"/>
@@ -3720,11 +3799,8 @@
     <w:lsdException w:name="Table Contemporary" w:semiHidden="1" w:unhideWhenUsed="1"/>
     <w:lsdException w:name="Table Elegant" w:semiHidden="1" w:unhideWhenUsed="1"/>
     <w:lsdException w:name="Table Professional" w:semiHidden="1" w:unhideWhenUsed="1"/>
-    <w:lsdException w:name="Table Subtle 1" w:semiHidden="1" w:unhideWhenUsed="1"/>
     <w:lsdException w:name="Table Subtle 2" w:semiHidden="1" w:unhideWhenUsed="1"/>
     <w:lsdException w:name="Table Web 1" w:semiHidden="1" w:unhideWhenUsed="1"/>
-    <w:lsdException w:name="Table Web 2" w:semiHidden="1" w:unhideWhenUsed="1"/>
-    <w:lsdException w:name="Table Web 3" w:semiHidden="1" w:unhideWhenUsed="1"/>
     <w:lsdException w:name="Balloon Text" w:semiHidden="1" w:unhideWhenUsed="1"/>
     <w:lsdException w:name="Table Grid" w:uiPriority="39"/>
     <w:lsdException w:name="Table Theme" w:semiHidden="1" w:unhideWhenUsed="1"/>
@@ -3943,6 +4019,11 @@
     <w:lsdException w:name="List Table 5 Dark Accent 6" w:uiPriority="50"/>
     <w:lsdException w:name="List Table 6 Colorful Accent 6" w:uiPriority="51"/>
     <w:lsdException w:name="List Table 7 Colorful Accent 6" w:uiPriority="52"/>
+    <w:lsdException w:name="Mention" w:semiHidden="1" w:unhideWhenUsed="1"/>
+    <w:lsdException w:name="Smart Hyperlink" w:semiHidden="1" w:unhideWhenUsed="1"/>
+    <w:lsdException w:name="Hashtag" w:semiHidden="1" w:unhideWhenUsed="1"/>
+    <w:lsdException w:name="Unresolved Mention" w:semiHidden="1" w:unhideWhenUsed="1"/>
+    <w:lsdException w:name="Smart Link" w:semiHidden="1" w:unhideWhenUsed="1"/>
   </w:latentStyles>
   <w:style w:type="paragraph" w:default="1" w:styleId="Normal">
     <w:name w:val="Normal"/>

</xml_diff>

<commit_message>
Liskov Substitution Principle Examples
</commit_message>
<xml_diff>
--- a/_LLD/SOLID/Basics.docx
+++ b/_LLD/SOLID/Basics.docx
@@ -600,6 +600,7 @@
           <w:sz w:val="28"/>
           <w:szCs w:val="28"/>
         </w:rPr>
+        <w:lastRenderedPageBreak/>
         <w:t>Adding multiple functionalities  to single class can lead to complexity and hard to maintain</w:t>
       </w:r>
     </w:p>
@@ -1503,6 +1504,7 @@
           <w:sz w:val="28"/>
           <w:szCs w:val="28"/>
         </w:rPr>
+        <w:lastRenderedPageBreak/>
         <w:t>Helps in:</w:t>
       </w:r>
     </w:p>
@@ -1788,6 +1790,158 @@
           <w:szCs w:val="28"/>
         </w:rPr>
       </w:pPr>
+    </w:p>
+    <w:p>
+      <w:pPr>
+        <w:jc w:val="both"/>
+        <w:rPr>
+          <w:rFonts w:ascii="Times New Roman" w:hAnsi="Times New Roman" w:cs="Times New Roman"/>
+          <w:sz w:val="28"/>
+          <w:szCs w:val="28"/>
+        </w:rPr>
+      </w:pPr>
+    </w:p>
+    <w:p>
+      <w:pPr>
+        <w:jc w:val="both"/>
+        <w:rPr>
+          <w:rFonts w:ascii="Times New Roman" w:hAnsi="Times New Roman" w:cs="Times New Roman"/>
+          <w:b/>
+          <w:bCs/>
+          <w:sz w:val="32"/>
+          <w:szCs w:val="32"/>
+        </w:rPr>
+      </w:pPr>
+      <w:proofErr w:type="spellStart"/>
+      <w:r>
+        <w:rPr>
+          <w:rFonts w:ascii="Times New Roman" w:hAnsi="Times New Roman" w:cs="Times New Roman"/>
+          <w:b/>
+          <w:bCs/>
+          <w:sz w:val="32"/>
+          <w:szCs w:val="32"/>
+        </w:rPr>
+        <w:t>Liskov</w:t>
+      </w:r>
+      <w:proofErr w:type="spellEnd"/>
+      <w:r>
+        <w:rPr>
+          <w:rFonts w:ascii="Times New Roman" w:hAnsi="Times New Roman" w:cs="Times New Roman"/>
+          <w:b/>
+          <w:bCs/>
+          <w:sz w:val="32"/>
+          <w:szCs w:val="32"/>
+        </w:rPr>
+        <w:t xml:space="preserve"> Substitution Principle</w:t>
+      </w:r>
+      <w:r>
+        <w:rPr>
+          <w:rFonts w:ascii="Times New Roman" w:hAnsi="Times New Roman" w:cs="Times New Roman"/>
+          <w:b/>
+          <w:bCs/>
+          <w:sz w:val="32"/>
+          <w:szCs w:val="32"/>
+        </w:rPr>
+        <w:t>:</w:t>
+      </w:r>
+    </w:p>
+    <w:p>
+      <w:pPr>
+        <w:pStyle w:val="ListParagraph"/>
+        <w:numPr>
+          <w:ilvl w:val="0"/>
+          <w:numId w:val="17"/>
+        </w:numPr>
+        <w:jc w:val="both"/>
+        <w:rPr>
+          <w:rFonts w:ascii="Times New Roman" w:hAnsi="Times New Roman" w:cs="Times New Roman"/>
+          <w:b/>
+          <w:bCs/>
+          <w:sz w:val="28"/>
+          <w:szCs w:val="28"/>
+        </w:rPr>
+      </w:pPr>
+      <w:r>
+        <w:rPr>
+          <w:rFonts w:ascii="Times New Roman" w:hAnsi="Times New Roman" w:cs="Times New Roman"/>
+          <w:sz w:val="28"/>
+          <w:szCs w:val="28"/>
+        </w:rPr>
+        <w:t xml:space="preserve">Every Parent Class should be replaceable by </w:t>
+      </w:r>
+      <w:proofErr w:type="spellStart"/>
+      <w:proofErr w:type="gramStart"/>
+      <w:r>
+        <w:rPr>
+          <w:rFonts w:ascii="Times New Roman" w:hAnsi="Times New Roman" w:cs="Times New Roman"/>
+          <w:sz w:val="28"/>
+          <w:szCs w:val="28"/>
+        </w:rPr>
+        <w:t>it’s</w:t>
+      </w:r>
+      <w:proofErr w:type="spellEnd"/>
+      <w:proofErr w:type="gramEnd"/>
+      <w:r>
+        <w:rPr>
+          <w:rFonts w:ascii="Times New Roman" w:hAnsi="Times New Roman" w:cs="Times New Roman"/>
+          <w:sz w:val="28"/>
+          <w:szCs w:val="28"/>
+        </w:rPr>
+        <w:t xml:space="preserve"> sub-class. If a class B extends a class A - then it should be possible to replace object of class A will object of class B without breaking any of the client’s behavior. In simple words</w:t>
+      </w:r>
+      <w:r>
+        <w:rPr>
+          <w:rFonts w:ascii="Times New Roman" w:hAnsi="Times New Roman" w:cs="Times New Roman"/>
+          <w:b/>
+          <w:bCs/>
+          <w:sz w:val="28"/>
+          <w:szCs w:val="28"/>
+        </w:rPr>
+        <w:t>, child class should extend the capability of parent class and not narrow it down.</w:t>
+      </w:r>
+    </w:p>
+    <w:p>
+      <w:pPr>
+        <w:pStyle w:val="ListParagraph"/>
+        <w:numPr>
+          <w:ilvl w:val="0"/>
+          <w:numId w:val="17"/>
+        </w:numPr>
+        <w:jc w:val="both"/>
+        <w:rPr>
+          <w:rFonts w:ascii="Times New Roman" w:hAnsi="Times New Roman" w:cs="Times New Roman"/>
+          <w:sz w:val="28"/>
+          <w:szCs w:val="28"/>
+        </w:rPr>
+      </w:pPr>
+      <w:proofErr w:type="spellStart"/>
+      <w:r>
+        <w:rPr>
+          <w:rFonts w:ascii="Times New Roman" w:hAnsi="Times New Roman" w:cs="Times New Roman"/>
+          <w:sz w:val="28"/>
+          <w:szCs w:val="28"/>
+        </w:rPr>
+        <w:t>Eg</w:t>
+      </w:r>
+      <w:proofErr w:type="spellEnd"/>
+      <w:r>
+        <w:rPr>
+          <w:rFonts w:ascii="Times New Roman" w:hAnsi="Times New Roman" w:cs="Times New Roman"/>
+          <w:sz w:val="28"/>
+          <w:szCs w:val="28"/>
+        </w:rPr>
+        <w:t xml:space="preserve">: If class B is sub-type of class A, then object of class B should be able to replace the class A without breaking the behavior of the </w:t>
+      </w:r>
+      <w:proofErr w:type="gramStart"/>
+      <w:r>
+        <w:rPr>
+          <w:rFonts w:ascii="Times New Roman" w:hAnsi="Times New Roman" w:cs="Times New Roman"/>
+          <w:sz w:val="28"/>
+          <w:szCs w:val="28"/>
+        </w:rPr>
+        <w:t>program</w:t>
+      </w:r>
+      <w:proofErr w:type="gramEnd"/>
     </w:p>
     <w:p>
       <w:pPr>
@@ -3385,6 +3539,119 @@
     </w:lvl>
   </w:abstractNum>
   <w:abstractNum w:abstractNumId="14" w15:restartNumberingAfterBreak="0">
+    <w:nsid w:val="7030429F"/>
+    <w:multiLevelType w:val="hybridMultilevel"/>
+    <w:tmpl w:val="FF40C230"/>
+    <w:lvl w:ilvl="0" w:tplc="04090001">
+      <w:start w:val="1"/>
+      <w:numFmt w:val="bullet"/>
+      <w:lvlText w:val=""/>
+      <w:lvlJc w:val="left"/>
+      <w:pPr>
+        <w:ind w:left="720" w:hanging="360"/>
+      </w:pPr>
+      <w:rPr>
+        <w:rFonts w:ascii="Symbol" w:hAnsi="Symbol" w:hint="default"/>
+      </w:rPr>
+    </w:lvl>
+    <w:lvl w:ilvl="1" w:tplc="04090003" w:tentative="1">
+      <w:start w:val="1"/>
+      <w:numFmt w:val="bullet"/>
+      <w:lvlText w:val="o"/>
+      <w:lvlJc w:val="left"/>
+      <w:pPr>
+        <w:ind w:left="1440" w:hanging="360"/>
+      </w:pPr>
+      <w:rPr>
+        <w:rFonts w:ascii="Courier New" w:hAnsi="Courier New" w:cs="Courier New" w:hint="default"/>
+      </w:rPr>
+    </w:lvl>
+    <w:lvl w:ilvl="2" w:tplc="04090005" w:tentative="1">
+      <w:start w:val="1"/>
+      <w:numFmt w:val="bullet"/>
+      <w:lvlText w:val=""/>
+      <w:lvlJc w:val="left"/>
+      <w:pPr>
+        <w:ind w:left="2160" w:hanging="360"/>
+      </w:pPr>
+      <w:rPr>
+        <w:rFonts w:ascii="Wingdings" w:hAnsi="Wingdings" w:hint="default"/>
+      </w:rPr>
+    </w:lvl>
+    <w:lvl w:ilvl="3" w:tplc="04090001" w:tentative="1">
+      <w:start w:val="1"/>
+      <w:numFmt w:val="bullet"/>
+      <w:lvlText w:val=""/>
+      <w:lvlJc w:val="left"/>
+      <w:pPr>
+        <w:ind w:left="2880" w:hanging="360"/>
+      </w:pPr>
+      <w:rPr>
+        <w:rFonts w:ascii="Symbol" w:hAnsi="Symbol" w:hint="default"/>
+      </w:rPr>
+    </w:lvl>
+    <w:lvl w:ilvl="4" w:tplc="04090003" w:tentative="1">
+      <w:start w:val="1"/>
+      <w:numFmt w:val="bullet"/>
+      <w:lvlText w:val="o"/>
+      <w:lvlJc w:val="left"/>
+      <w:pPr>
+        <w:ind w:left="3600" w:hanging="360"/>
+      </w:pPr>
+      <w:rPr>
+        <w:rFonts w:ascii="Courier New" w:hAnsi="Courier New" w:cs="Courier New" w:hint="default"/>
+      </w:rPr>
+    </w:lvl>
+    <w:lvl w:ilvl="5" w:tplc="04090005" w:tentative="1">
+      <w:start w:val="1"/>
+      <w:numFmt w:val="bullet"/>
+      <w:lvlText w:val=""/>
+      <w:lvlJc w:val="left"/>
+      <w:pPr>
+        <w:ind w:left="4320" w:hanging="360"/>
+      </w:pPr>
+      <w:rPr>
+        <w:rFonts w:ascii="Wingdings" w:hAnsi="Wingdings" w:hint="default"/>
+      </w:rPr>
+    </w:lvl>
+    <w:lvl w:ilvl="6" w:tplc="04090001" w:tentative="1">
+      <w:start w:val="1"/>
+      <w:numFmt w:val="bullet"/>
+      <w:lvlText w:val=""/>
+      <w:lvlJc w:val="left"/>
+      <w:pPr>
+        <w:ind w:left="5040" w:hanging="360"/>
+      </w:pPr>
+      <w:rPr>
+        <w:rFonts w:ascii="Symbol" w:hAnsi="Symbol" w:hint="default"/>
+      </w:rPr>
+    </w:lvl>
+    <w:lvl w:ilvl="7" w:tplc="04090003" w:tentative="1">
+      <w:start w:val="1"/>
+      <w:numFmt w:val="bullet"/>
+      <w:lvlText w:val="o"/>
+      <w:lvlJc w:val="left"/>
+      <w:pPr>
+        <w:ind w:left="5760" w:hanging="360"/>
+      </w:pPr>
+      <w:rPr>
+        <w:rFonts w:ascii="Courier New" w:hAnsi="Courier New" w:cs="Courier New" w:hint="default"/>
+      </w:rPr>
+    </w:lvl>
+    <w:lvl w:ilvl="8" w:tplc="04090005" w:tentative="1">
+      <w:start w:val="1"/>
+      <w:numFmt w:val="bullet"/>
+      <w:lvlText w:val=""/>
+      <w:lvlJc w:val="left"/>
+      <w:pPr>
+        <w:ind w:left="6480" w:hanging="360"/>
+      </w:pPr>
+      <w:rPr>
+        <w:rFonts w:ascii="Wingdings" w:hAnsi="Wingdings" w:hint="default"/>
+      </w:rPr>
+    </w:lvl>
+  </w:abstractNum>
+  <w:abstractNum w:abstractNumId="15" w15:restartNumberingAfterBreak="0">
     <w:nsid w:val="76D10AE7"/>
     <w:multiLevelType w:val="hybridMultilevel"/>
     <w:tmpl w:val="EF88B97A"/>
@@ -3497,7 +3764,7 @@
       </w:rPr>
     </w:lvl>
   </w:abstractNum>
-  <w:abstractNum w:abstractNumId="15" w15:restartNumberingAfterBreak="0">
+  <w:abstractNum w:abstractNumId="16" w15:restartNumberingAfterBreak="0">
     <w:nsid w:val="7942200B"/>
     <w:multiLevelType w:val="hybridMultilevel"/>
     <w:tmpl w:val="DDA830AE"/>
@@ -3587,7 +3854,7 @@
     <w:abstractNumId w:val="7"/>
   </w:num>
   <w:num w:numId="2" w16cid:durableId="1033576797">
-    <w:abstractNumId w:val="15"/>
+    <w:abstractNumId w:val="16"/>
   </w:num>
   <w:num w:numId="3" w16cid:durableId="895354999">
     <w:abstractNumId w:val="11"/>
@@ -3608,7 +3875,7 @@
     <w:abstractNumId w:val="10"/>
   </w:num>
   <w:num w:numId="9" w16cid:durableId="1529219699">
-    <w:abstractNumId w:val="14"/>
+    <w:abstractNumId w:val="15"/>
   </w:num>
   <w:num w:numId="10" w16cid:durableId="1587690829">
     <w:abstractNumId w:val="1"/>
@@ -3630,6 +3897,9 @@
   </w:num>
   <w:num w:numId="16" w16cid:durableId="537090324">
     <w:abstractNumId w:val="3"/>
+  </w:num>
+  <w:num w:numId="17" w16cid:durableId="1488210394">
+    <w:abstractNumId w:val="14"/>
   </w:num>
 </w:numbering>
 </file>
@@ -3757,6 +4027,7 @@
     <w:lsdException w:name="HTML Sample" w:semiHidden="1" w:unhideWhenUsed="1"/>
     <w:lsdException w:name="HTML Typewriter" w:semiHidden="1" w:unhideWhenUsed="1"/>
     <w:lsdException w:name="HTML Variable" w:semiHidden="1" w:unhideWhenUsed="1"/>
+    <w:lsdException w:name="Normal Table" w:semiHidden="1" w:unhideWhenUsed="1"/>
     <w:lsdException w:name="annotation subject" w:semiHidden="1" w:unhideWhenUsed="1"/>
     <w:lsdException w:name="No List" w:semiHidden="1" w:unhideWhenUsed="1"/>
     <w:lsdException w:name="Outline List 1" w:semiHidden="1" w:unhideWhenUsed="1"/>
@@ -3799,8 +4070,11 @@
     <w:lsdException w:name="Table Contemporary" w:semiHidden="1" w:unhideWhenUsed="1"/>
     <w:lsdException w:name="Table Elegant" w:semiHidden="1" w:unhideWhenUsed="1"/>
     <w:lsdException w:name="Table Professional" w:semiHidden="1" w:unhideWhenUsed="1"/>
+    <w:lsdException w:name="Table Subtle 1" w:semiHidden="1" w:unhideWhenUsed="1"/>
     <w:lsdException w:name="Table Subtle 2" w:semiHidden="1" w:unhideWhenUsed="1"/>
     <w:lsdException w:name="Table Web 1" w:semiHidden="1" w:unhideWhenUsed="1"/>
+    <w:lsdException w:name="Table Web 2" w:semiHidden="1" w:unhideWhenUsed="1"/>
+    <w:lsdException w:name="Table Web 3" w:semiHidden="1" w:unhideWhenUsed="1"/>
     <w:lsdException w:name="Balloon Text" w:semiHidden="1" w:unhideWhenUsed="1"/>
     <w:lsdException w:name="Table Grid" w:uiPriority="39"/>
     <w:lsdException w:name="Table Theme" w:semiHidden="1" w:unhideWhenUsed="1"/>

</xml_diff>